<commit_message>
both slider bars working, generate new array working, bars in the end becoming purple
</commit_message>
<xml_diff>
--- a/FeaturesAndToDos.docx
+++ b/FeaturesAndToDos.docx
@@ -9,8 +9,13 @@
     </w:p>
     <w:p>
       <w:r>
-        <w:t>Sorting Algos</w:t>
-      </w:r>
+        <w:t xml:space="preserve">Sorting </w:t>
+      </w:r>
+      <w:proofErr w:type="spellStart"/>
+      <w:r>
+        <w:t>Algos</w:t>
+      </w:r>
+      <w:proofErr w:type="spellEnd"/>
     </w:p>
     <w:p>
       <w:pPr>
@@ -19,8 +24,14 @@
           <w:ilvl w:val="0"/>
           <w:numId w:val="1"/>
         </w:numPr>
-      </w:pPr>
-      <w:r>
+        <w:rPr>
+          <w:highlight w:val="green"/>
+        </w:rPr>
+      </w:pPr>
+      <w:r>
+        <w:rPr>
+          <w:highlight w:val="green"/>
+        </w:rPr>
         <w:t>Sliding array size selector</w:t>
       </w:r>
     </w:p>
@@ -33,7 +44,13 @@
         </w:numPr>
       </w:pPr>
       <w:r>
-        <w:t xml:space="preserve">Resizing of the arrays when the slider is moved…the bars’ thickness will change </w:t>
+        <w:rPr>
+          <w:highlight w:val="green"/>
+        </w:rPr>
+        <w:t>Resizing of the arrays when the slider is moved</w:t>
+      </w:r>
+      <w:r>
+        <w:t xml:space="preserve">…the bars’ thickness will change </w:t>
       </w:r>
     </w:p>
     <w:p>
@@ -55,8 +72,14 @@
           <w:ilvl w:val="0"/>
           <w:numId w:val="1"/>
         </w:numPr>
-      </w:pPr>
-      <w:r>
+        <w:rPr>
+          <w:highlight w:val="green"/>
+        </w:rPr>
+      </w:pPr>
+      <w:r>
+        <w:rPr>
+          <w:highlight w:val="green"/>
+        </w:rPr>
         <w:t>Toggle to alter the animation speed</w:t>
       </w:r>
     </w:p>
@@ -97,9 +120,35 @@
           <w:ilvl w:val="0"/>
           <w:numId w:val="1"/>
         </w:numPr>
-      </w:pPr>
-      <w:r>
-        <w:t>The bars will have number written on them when the array size is smaller than a particular size</w:t>
+        <w:rPr>
+          <w:highlight w:val="green"/>
+        </w:rPr>
+      </w:pPr>
+      <w:proofErr w:type="spellStart"/>
+      <w:r>
+        <w:rPr>
+          <w:highlight w:val="green"/>
+        </w:rPr>
+        <w:t>Color</w:t>
+      </w:r>
+      <w:proofErr w:type="spellEnd"/>
+      <w:r>
+        <w:rPr>
+          <w:highlight w:val="green"/>
+        </w:rPr>
+        <w:t xml:space="preserve"> changing of the bars while they are being compared</w:t>
+      </w:r>
+      <w:r>
+        <w:rPr>
+          <w:highlight w:val="green"/>
+        </w:rPr>
+        <w:t>…</w:t>
+      </w:r>
+      <w:r>
+        <w:rPr>
+          <w:highlight w:val="green"/>
+        </w:rPr>
+        <w:t>sorted elements become purple</w:t>
       </w:r>
     </w:p>
     <w:p>
@@ -109,21 +158,17 @@
           <w:ilvl w:val="0"/>
           <w:numId w:val="1"/>
         </w:numPr>
-        <w:rPr>
-          <w:highlight w:val="green"/>
-        </w:rPr>
-      </w:pPr>
-      <w:r>
-        <w:rPr>
-          <w:highlight w:val="green"/>
-        </w:rPr>
-        <w:t>Color changing of the bars while they are being compared</w:t>
-      </w:r>
-      <w:r>
-        <w:rPr>
-          <w:highlight w:val="green"/>
-        </w:rPr>
-        <w:t>…sorted elements become purple</w:t>
+      </w:pPr>
+      <w:r>
+        <w:t xml:space="preserve">Landing Page….(Title </w:t>
+      </w:r>
+      <w:proofErr w:type="spellStart"/>
+      <w:r>
+        <w:t>AlgoVis</w:t>
+      </w:r>
+      <w:proofErr w:type="spellEnd"/>
+      <w:r>
+        <w:t>)</w:t>
       </w:r>
       <w:bookmarkStart w:id="0" w:name="_GoBack"/>
       <w:bookmarkEnd w:id="0"/>
@@ -135,9 +180,15 @@
           <w:ilvl w:val="0"/>
           <w:numId w:val="1"/>
         </w:numPr>
-      </w:pPr>
-      <w:r>
-        <w:t>Landing Page….(Title AlgoVis)</w:t>
+        <w:rPr>
+          <w:highlight w:val="green"/>
+        </w:rPr>
+      </w:pPr>
+      <w:r>
+        <w:rPr>
+          <w:highlight w:val="green"/>
+        </w:rPr>
+        <w:t>Speed of sorting feature</w:t>
       </w:r>
     </w:p>
     <w:p>
@@ -147,15 +198,9 @@
           <w:ilvl w:val="0"/>
           <w:numId w:val="1"/>
         </w:numPr>
-        <w:rPr>
-          <w:highlight w:val="green"/>
-        </w:rPr>
-      </w:pPr>
-      <w:r>
-        <w:rPr>
-          <w:highlight w:val="green"/>
-        </w:rPr>
-        <w:t>Speed of sorting feature</w:t>
+      </w:pPr>
+      <w:r>
+        <w:t>All other buttons except sorting speed get locked when the execution has started</w:t>
       </w:r>
     </w:p>
     <w:p>

</xml_diff>